<commit_message>
Link replacement works and main fixed
</commit_message>
<xml_diff>
--- a/Files/BUS205 FIG.docx
+++ b/Files/BUS205 FIG.docx
@@ -4960,26 +4960,6 @@
             <w:pPr>
               <w:pStyle w:val="AssignmentsLevel2"/>
             </w:pPr>
-            <w:hyperlink r:id="rId17" w:history="1">
-              <w:r>
-                <w:rPr>
-                  <w:rStyle w:val="Hyperlink"/>
-                </w:rPr>
-                <w:rPr>
-                  <w:color/>
-                </w:rPr>
-                <w:rPr>
-                  <w:u w:val="single"/>
-                </w:rPr>
-                <w:rPr>
-                  <w:color/>
-                </w:rPr>
-                <w:rPr>
-                  <w:u w:val="single"/>
-                </w:rPr>
-                <w:t>Frazzled and Frayed</w:t>
-              </w:r>
-            </w:hyperlink>
             <w:hyperlink r:id="rId94" w:history="1">
               <w:r>
                 <w:rPr>
@@ -4988,20 +4968,6 @@
                 <w:t>Frazzled and Frayed</w:t>
               </w:r>
             </w:hyperlink>
-            <w:hyperlink r:id="rId102" w:history="1">
-              <w:r>
-                <w:rPr>
-                  <w:rStyle w:val="Hyperlink"/>
-                </w:rPr>
-                <w:rPr>
-                  <w:color/>
-                </w:rPr>
-                <w:rPr>
-                  <w:u w:val="single"/>
-                </w:rPr>
-                <w:t>Frazzled and Frayed</w:t>
-              </w:r>
-            </w:hyperlink>
           </w:p>
           <w:p>
             <w:pPr>
@@ -5009,47 +4975,6 @@
             </w:pPr>
             <w:r>
               <w:t xml:space="preserve">Howard, J. A. (2009, August). </w:t>
-            </w:r>
-            <w:hyperlink r:id="rId18" w:history="1">
-              <w:r>
-                <w:rPr>
-                  <w:rStyle w:val="Hyperlink"/>
-                </w:rPr>
-                <w:rPr>
-                  <w:color/>
-                </w:rPr>
-                <w:rPr>
-                  <w:u w:val="single"/>
-                </w:rPr>
-                <w:rPr>
-                  <w:color/>
-                </w:rPr>
-                <w:rPr>
-                  <w:u w:val="single"/>
-                </w:rPr>
-                <w:t>Forgotten dimension</w:t>
-              </w:r>
-            </w:hyperlink>
-            <w:r>
-              <w:t xml:space="preserve">. </w:t>
-            </w:r>
-            <w:r>
-              <w:rPr>
-                <w:i/>
-              </w:rPr>
-              <w:t>Leadership Excellence</w:t>
-            </w:r>
-            <w:r>
-              <w:t xml:space="preserve">, </w:t>
-            </w:r>
-            <w:r>
-              <w:rPr>
-                <w:i/>
-              </w:rPr>
-              <w:t>26</w:t>
-            </w:r>
-            <w:r>
-              <w:t xml:space="preserve">(8). </w:t>
             </w:r>
             <w:hyperlink r:id="rId95" w:history="1">
               <w:r>
@@ -5059,20 +4984,27 @@
                 <w:t>Forgotten dimension</w:t>
               </w:r>
             </w:hyperlink>
-            <w:hyperlink r:id="rId103" w:history="1">
-              <w:r>
-                <w:rPr>
-                  <w:rStyle w:val="Hyperlink"/>
-                </w:rPr>
-                <w:rPr>
-                  <w:color/>
-                </w:rPr>
-                <w:rPr>
-                  <w:u w:val="single"/>
-                </w:rPr>
-                <w:t>Forgotten dimension</w:t>
-              </w:r>
-            </w:hyperlink>
+            <w:r>
+              <w:t xml:space="preserve">. </w:t>
+            </w:r>
+            <w:r>
+              <w:rPr>
+                <w:i/>
+              </w:rPr>
+              <w:t>Leadership Excellence</w:t>
+            </w:r>
+            <w:r>
+              <w:t xml:space="preserve">, </w:t>
+            </w:r>
+            <w:r>
+              <w:rPr>
+                <w:i/>
+              </w:rPr>
+              <w:t>26</w:t>
+            </w:r>
+            <w:r>
+              <w:t xml:space="preserve">(8). </w:t>
+            </w:r>
           </w:p>
           <w:p>
             <w:pPr>
@@ -5080,29 +5012,6 @@
             </w:pPr>
             <w:r>
               <w:t xml:space="preserve">Edinger, S. (2011, Harvard Business Review). </w:t>
-            </w:r>
-            <w:hyperlink r:id="rId19" w:history="1">
-              <w:r>
-                <w:rPr>
-                  <w:rStyle w:val="Hyperlink"/>
-                </w:rPr>
-                <w:rPr>
-                  <w:color/>
-                </w:rPr>
-                <w:rPr>
-                  <w:u w:val="single"/>
-                </w:rPr>
-                <w:rPr>
-                  <w:color/>
-                </w:rPr>
-                <w:rPr>
-                  <w:u w:val="single"/>
-                </w:rPr>
-                <w:t>Become an extraordinary leader</w:t>
-              </w:r>
-            </w:hyperlink>
-            <w:r>
-              <w:t>.</w:t>
             </w:r>
             <w:hyperlink r:id="rId96" w:history="1">
               <w:r>
@@ -5112,20 +5021,9 @@
                 <w:t>Become an extraordinary leader</w:t>
               </w:r>
             </w:hyperlink>
-            <w:hyperlink r:id="rId104" w:history="1">
-              <w:r>
-                <w:rPr>
-                  <w:rStyle w:val="Hyperlink"/>
-                </w:rPr>
-                <w:rPr>
-                  <w:color/>
-                </w:rPr>
-                <w:rPr>
-                  <w:u w:val="single"/>
-                </w:rPr>
-                <w:t>Become an extraordinary leader</w:t>
-              </w:r>
-            </w:hyperlink>
+            <w:r>
+              <w:t>.</w:t>
+            </w:r>
           </w:p>
         </w:tc>
         <w:tc>
@@ -12807,41 +12705,6 @@
             <w:r>
               <w:t xml:space="preserve">Boaz, &amp; Fox. (2014). </w:t>
             </w:r>
-            <w:hyperlink r:id="rId41" w:history="1">
-              <w:r>
-                <w:rPr>
-                  <w:rStyle w:val="Hyperlink"/>
-                </w:rPr>
-                <w:rPr>
-                  <w:color/>
-                </w:rPr>
-                <w:rPr>
-                  <w:u w:val="single"/>
-                </w:rPr>
-                <w:rPr>
-                  <w:color/>
-                </w:rPr>
-                <w:rPr>
-                  <w:u w:val="single"/>
-                </w:rPr>
-                <w:t>Change leader, change thyself</w:t>
-              </w:r>
-            </w:hyperlink>
-            <w:r>
-              <w:t xml:space="preserve">. </w:t>
-            </w:r>
-            <w:r>
-              <w:rPr>
-                <w:i/>
-              </w:rPr>
-              <w:t>McKinsey Quarterly</w:t>
-            </w:r>
-            <w:r>
-              <w:t>, 2, 56–67.</w:t>
-            </w:r>
-            <w:r>
-              <w:t xml:space="preserve"> </w:t>
-            </w:r>
             <w:hyperlink r:id="rId97" w:history="1">
               <w:r>
                 <w:rPr>
@@ -12850,20 +12713,21 @@
                 <w:t>Change leader, change thyself</w:t>
               </w:r>
             </w:hyperlink>
-            <w:hyperlink r:id="rId105" w:history="1">
-              <w:r>
-                <w:rPr>
-                  <w:rStyle w:val="Hyperlink"/>
-                </w:rPr>
-                <w:rPr>
-                  <w:color/>
-                </w:rPr>
-                <w:rPr>
-                  <w:u w:val="single"/>
-                </w:rPr>
-                <w:t>Change leader, change thyself</w:t>
-              </w:r>
-            </w:hyperlink>
+            <w:r>
+              <w:t xml:space="preserve">. </w:t>
+            </w:r>
+            <w:r>
+              <w:rPr>
+                <w:i/>
+              </w:rPr>
+              <w:t>McKinsey Quarterly</w:t>
+            </w:r>
+            <w:r>
+              <w:t>, 2, 56–67.</w:t>
+            </w:r>
+            <w:r>
+              <w:t xml:space="preserve"> </w:t>
+            </w:r>
           </w:p>
           <w:p>
             <w:pPr>
@@ -12884,41 +12748,6 @@
             <w:proofErr w:type="spellEnd"/>
             <w:r>
               <w:t xml:space="preserve">. (2014, April). </w:t>
-            </w:r>
-            <w:hyperlink r:id="rId42" w:history="1">
-              <w:r>
-                <w:rPr>
-                  <w:rStyle w:val="Hyperlink"/>
-                </w:rPr>
-                <w:rPr>
-                  <w:color/>
-                </w:rPr>
-                <w:rPr>
-                  <w:u w:val="single"/>
-                </w:rPr>
-                <w:rPr>
-                  <w:color/>
-                </w:rPr>
-                <w:rPr>
-                  <w:u w:val="single"/>
-                </w:rPr>
-                <w:t>Creating a culture of quality</w:t>
-              </w:r>
-            </w:hyperlink>
-            <w:r>
-              <w:t xml:space="preserve">. </w:t>
-            </w:r>
-            <w:r>
-              <w:rPr>
-                <w:i/>
-              </w:rPr>
-              <w:t>Harvard Business Review, 92</w:t>
-            </w:r>
-            <w:r>
-              <w:t>(4), 23–25.</w:t>
-            </w:r>
-            <w:r>
-              <w:t xml:space="preserve"> </w:t>
             </w:r>
             <w:hyperlink r:id="rId98" w:history="1">
               <w:r>
@@ -12928,20 +12757,21 @@
                 <w:t>Creating a culture of quality</w:t>
               </w:r>
             </w:hyperlink>
-            <w:hyperlink r:id="rId106" w:history="1">
-              <w:r>
-                <w:rPr>
-                  <w:rStyle w:val="Hyperlink"/>
-                </w:rPr>
-                <w:rPr>
-                  <w:color/>
-                </w:rPr>
-                <w:rPr>
-                  <w:u w:val="single"/>
-                </w:rPr>
-                <w:t>Creating a culture of quality</w:t>
-              </w:r>
-            </w:hyperlink>
+            <w:r>
+              <w:t xml:space="preserve">. </w:t>
+            </w:r>
+            <w:r>
+              <w:rPr>
+                <w:i/>
+              </w:rPr>
+              <w:t>Harvard Business Review, 92</w:t>
+            </w:r>
+            <w:r>
+              <w:t>(4), 23–25.</w:t>
+            </w:r>
+            <w:r>
+              <w:t xml:space="preserve"> </w:t>
+            </w:r>
           </w:p>
         </w:tc>
         <w:tc>
@@ -14418,38 +14248,6 @@
             <w:r>
               <w:t xml:space="preserve">Thompson, &amp; Dalton. (1970, January/February). </w:t>
             </w:r>
-            <w:hyperlink r:id="rId55" w:history="1">
-              <w:r>
-                <w:rPr>
-                  <w:rStyle w:val="Hyperlink"/>
-                </w:rPr>
-                <w:rPr>
-                  <w:color/>
-                </w:rPr>
-                <w:rPr>
-                  <w:u w:val="single"/>
-                </w:rPr>
-                <w:rPr>
-                  <w:color/>
-                </w:rPr>
-                <w:rPr>
-                  <w:u w:val="single"/>
-                </w:rPr>
-                <w:t>Performance appraisal: Managers beware</w:t>
-              </w:r>
-            </w:hyperlink>
-            <w:r>
-              <w:t xml:space="preserve">. </w:t>
-            </w:r>
-            <w:r>
-              <w:rPr>
-                <w:i/>
-              </w:rPr>
-              <w:t>Harvard Business Review, 48</w:t>
-            </w:r>
-            <w:r>
-              <w:t xml:space="preserve">(1), 149–157. </w:t>
-            </w:r>
             <w:hyperlink r:id="rId99" w:history="1">
               <w:r>
                 <w:rPr>
@@ -14458,20 +14256,18 @@
                 <w:t>Performance appraisal: Managers beware</w:t>
               </w:r>
             </w:hyperlink>
-            <w:hyperlink r:id="rId107" w:history="1">
-              <w:r>
-                <w:rPr>
-                  <w:rStyle w:val="Hyperlink"/>
-                </w:rPr>
-                <w:rPr>
-                  <w:color/>
-                </w:rPr>
-                <w:rPr>
-                  <w:u w:val="single"/>
-                </w:rPr>
-                <w:t>Performance appraisal: Managers beware</w:t>
-              </w:r>
-            </w:hyperlink>
+            <w:r>
+              <w:t xml:space="preserve">. </w:t>
+            </w:r>
+            <w:r>
+              <w:rPr>
+                <w:i/>
+              </w:rPr>
+              <w:t>Harvard Business Review, 48</w:t>
+            </w:r>
+            <w:r>
+              <w:t xml:space="preserve">(1), 149–157. </w:t>
+            </w:r>
           </w:p>
           <w:p>
             <w:pPr>
@@ -14482,41 +14278,6 @@
             </w:pPr>
             <w:r>
               <w:t xml:space="preserve">Messmer, M. (2000, December). </w:t>
-            </w:r>
-            <w:hyperlink r:id="rId56" w:history="1">
-              <w:r>
-                <w:rPr>
-                  <w:rStyle w:val="Hyperlink"/>
-                </w:rPr>
-                <w:rPr>
-                  <w:color/>
-                </w:rPr>
-                <w:rPr>
-                  <w:u w:val="single"/>
-                </w:rPr>
-                <w:rPr>
-                  <w:color/>
-                </w:rPr>
-                <w:rPr>
-                  <w:u w:val="single"/>
-                </w:rPr>
-                <w:t>Performance reviews</w:t>
-              </w:r>
-            </w:hyperlink>
-            <w:r>
-              <w:t xml:space="preserve">. </w:t>
-            </w:r>
-            <w:r>
-              <w:rPr>
-                <w:i/>
-              </w:rPr>
-              <w:t>Strategic Finance, 82</w:t>
-            </w:r>
-            <w:r>
-              <w:t>(6), 10–12.</w:t>
-            </w:r>
-            <w:r>
-              <w:t xml:space="preserve"> </w:t>
             </w:r>
             <w:hyperlink r:id="rId100" w:history="1">
               <w:r>
@@ -14526,20 +14287,21 @@
                 <w:t>Performance reviews</w:t>
               </w:r>
             </w:hyperlink>
-            <w:hyperlink r:id="rId108" w:history="1">
-              <w:r>
-                <w:rPr>
-                  <w:rStyle w:val="Hyperlink"/>
-                </w:rPr>
-                <w:rPr>
-                  <w:color/>
-                </w:rPr>
-                <w:rPr>
-                  <w:u w:val="single"/>
-                </w:rPr>
-                <w:t>Performance reviews</w:t>
-              </w:r>
-            </w:hyperlink>
+            <w:r>
+              <w:t xml:space="preserve">. </w:t>
+            </w:r>
+            <w:r>
+              <w:rPr>
+                <w:i/>
+              </w:rPr>
+              <w:t>Strategic Finance, 82</w:t>
+            </w:r>
+            <w:r>
+              <w:t>(6), 10–12.</w:t>
+            </w:r>
+            <w:r>
+              <w:t xml:space="preserve"> </w:t>
+            </w:r>
           </w:p>
           <w:p>
             <w:pPr>
@@ -14550,50 +14312,6 @@
             </w:pPr>
             <w:r>
               <w:t xml:space="preserve">Darling, J. (2013). </w:t>
-            </w:r>
-            <w:hyperlink r:id="rId57" w:history="1">
-              <w:r>
-                <w:rPr>
-                  <w:rStyle w:val="Hyperlink"/>
-                </w:rPr>
-                <w:rPr>
-                  <w:color/>
-                </w:rPr>
-                <w:rPr>
-                  <w:u w:val="single"/>
-                </w:rPr>
-                <w:rPr>
-                  <w:color/>
-                </w:rPr>
-                <w:rPr>
-                  <w:u w:val="single"/>
-                </w:rPr>
-                <w:t>Reframing performance reviews for greater impact</w:t>
-              </w:r>
-            </w:hyperlink>
-            <w:r>
-              <w:t xml:space="preserve">. </w:t>
-            </w:r>
-            <w:r>
-              <w:rPr>
-                <w:i/>
-              </w:rPr>
-              <w:t>People &amp; Strategy</w:t>
-            </w:r>
-            <w:r>
-              <w:t xml:space="preserve">, </w:t>
-            </w:r>
-            <w:r>
-              <w:rPr>
-                <w:i/>
-              </w:rPr>
-              <w:t>36</w:t>
-            </w:r>
-            <w:r>
-              <w:t>(2), 66–76.</w:t>
-            </w:r>
-            <w:r>
-              <w:t xml:space="preserve"> </w:t>
             </w:r>
             <w:hyperlink r:id="rId101" w:history="1">
               <w:r>
@@ -14603,20 +14321,30 @@
                 <w:t>Reframing performance reviews for greater impact</w:t>
               </w:r>
             </w:hyperlink>
-            <w:hyperlink r:id="rId109" w:history="1">
-              <w:r>
-                <w:rPr>
-                  <w:rStyle w:val="Hyperlink"/>
-                </w:rPr>
-                <w:rPr>
-                  <w:color/>
-                </w:rPr>
-                <w:rPr>
-                  <w:u w:val="single"/>
-                </w:rPr>
-                <w:t>Reframing performance reviews for greater impact</w:t>
-              </w:r>
-            </w:hyperlink>
+            <w:r>
+              <w:t xml:space="preserve">. </w:t>
+            </w:r>
+            <w:r>
+              <w:rPr>
+                <w:i/>
+              </w:rPr>
+              <w:t>People &amp; Strategy</w:t>
+            </w:r>
+            <w:r>
+              <w:t xml:space="preserve">, </w:t>
+            </w:r>
+            <w:r>
+              <w:rPr>
+                <w:i/>
+              </w:rPr>
+              <w:t>36</w:t>
+            </w:r>
+            <w:r>
+              <w:t>(2), 66–76.</w:t>
+            </w:r>
+            <w:r>
+              <w:t xml:space="preserve"> </w:t>
+            </w:r>
           </w:p>
           <w:p>
             <w:pPr>

</xml_diff>